<commit_message>
Se agrega descripción de nuevos códigos
</commit_message>
<xml_diff>
--- a/README Scripts Pipeline.docx
+++ b/README Scripts Pipeline.docx
@@ -886,25 +886,70 @@
       <w:proofErr w:type="spellEnd"/>
     </w:p>
     <w:p>
+      <w:r>
+        <w:t>Se agrega script y datos para gráfico de pacientes, tipos de cadena y panel de correlaciones</w:t>
+      </w:r>
+    </w:p>
+    <w:p>
+      <w:r>
+        <w:t>15.- Ejemplos de datos con los que se trabajaron</w:t>
+      </w:r>
+    </w:p>
+    <w:p>
+      <w:hyperlink r:id="rId5" w:history="1">
+        <w:r>
+          <w:rPr>
+            <w:rStyle w:val="Hipervnculo"/>
+          </w:rPr>
+          <w:t>https://drive.google.com/drive/folders/15i-JgN0MczfVnu8muiGnpzckpbY3Wxks?usp=sharing</w:t>
+        </w:r>
+      </w:hyperlink>
+    </w:p>
+    <w:p>
+      <w:r>
+        <w:t xml:space="preserve">16.- </w:t>
+      </w:r>
+      <w:proofErr w:type="spellStart"/>
+      <w:r>
+        <w:t>Changeo</w:t>
+      </w:r>
+      <w:proofErr w:type="spellEnd"/>
+      <w:r>
+        <w:t xml:space="preserve"> y </w:t>
+      </w:r>
+      <w:proofErr w:type="spellStart"/>
+      <w:r>
+        <w:t>HighV</w:t>
+      </w:r>
+      <w:proofErr w:type="spellEnd"/>
+      <w:r>
+        <w:t>-QUEST</w:t>
+      </w:r>
+    </w:p>
+    <w:p>
+      <w:hyperlink r:id="rId6" w:history="1">
+        <w:r>
+          <w:rPr>
+            <w:rStyle w:val="Hipervnculo"/>
+          </w:rPr>
+          <w:t>https://changeo.readthedocs.io/en/version-0.4.5/</w:t>
+        </w:r>
+      </w:hyperlink>
+    </w:p>
+    <w:p>
+      <w:hyperlink r:id="rId7" w:history="1">
+        <w:r>
+          <w:rPr>
+            <w:rStyle w:val="Hipervnculo"/>
+          </w:rPr>
+          <w:t>https://www.imgt.org/HighV-QUEST/home.action</w:t>
+        </w:r>
+      </w:hyperlink>
+    </w:p>
+    <w:p>
       <w:bookmarkStart w:id="0" w:name="_GoBack"/>
       <w:bookmarkEnd w:id="0"/>
     </w:p>
-    <w:p>
-      <w:r>
-        <w:t>15.- Ejemplos de datos con los que se trabajaron</w:t>
-      </w:r>
-    </w:p>
-    <w:p>
-      <w:r>
-        <w:t>https://drive.google.com/drive/folders/15i-JgN0MczfVnu8muiGnpzckpbY3Wxks?usp=sharing</w:t>
-      </w:r>
-    </w:p>
-    <w:p/>
-    <w:p/>
-    <w:p/>
-    <w:p/>
-    <w:p/>
-    <w:p/>
     <w:sectPr>
       <w:pgSz w:w="12240" w:h="15840"/>
       <w:pgMar w:top="1417" w:right="1701" w:bottom="1417" w:left="1701" w:header="708" w:footer="708" w:gutter="0"/>
@@ -1106,7 +1151,6 @@
     <w:name w:val="Hyperlink"/>
     <w:basedOn w:val="Fuentedeprrafopredeter"/>
     <w:uiPriority w:val="99"/>
-    <w:semiHidden/>
     <w:unhideWhenUsed/>
     <w:rsid w:val="00881AEA"/>
     <w:rPr>
@@ -1308,7 +1352,6 @@
     <w:name w:val="Hyperlink"/>
     <w:basedOn w:val="Fuentedeprrafopredeter"/>
     <w:uiPriority w:val="99"/>
-    <w:semiHidden/>
     <w:unhideWhenUsed/>
     <w:rsid w:val="00881AEA"/>
     <w:rPr>

</xml_diff>